<commit_message>
4) Word doc — corrections & formatting
</commit_message>
<xml_diff>
--- a/week1/HTML terminology homework.docx
+++ b/week1/HTML terminology homework.docx
@@ -13,16 +13,21 @@
         <w:autoSpaceDN w:val="0"/>
         <w:adjustRightInd w:val="0"/>
         <w:spacing w:after="0" w:line="240" w:lineRule="auto"/>
-        <w:rPr>
-          <w:rFonts w:ascii="Calibri" w:hAnsi="Calibri" w:cs="Calibri"/>
-          <w:color w:val="000000"/>
-          <w:sz w:val="24"/>
-          <w:szCs w:val="24"/>
-        </w:rPr>
-      </w:pPr>
-      <w:r>
-        <w:rPr>
-          <w:rFonts w:ascii="Calibri" w:hAnsi="Calibri" w:cs="Calibri"/>
+        <w:ind w:left="0" w:firstLine="0"/>
+        <w:rPr>
+          <w:rFonts w:ascii="Calibri" w:hAnsi="Calibri" w:cs="Calibri"/>
+          <w:b/>
+          <w:bCs/>
+          <w:color w:val="000000"/>
+          <w:sz w:val="24"/>
+          <w:szCs w:val="24"/>
+        </w:rPr>
+      </w:pPr>
+      <w:r>
+        <w:rPr>
+          <w:rFonts w:ascii="Calibri" w:hAnsi="Calibri" w:cs="Calibri"/>
+          <w:b/>
+          <w:bCs/>
           <w:color w:val="000000"/>
           <w:sz w:val="24"/>
           <w:szCs w:val="24"/>
@@ -32,6 +37,8 @@
       <w:r>
         <w:rPr>
           <w:rFonts w:ascii="Calibri" w:hAnsi="Calibri" w:cs="Calibri"/>
+          <w:b/>
+          <w:bCs/>
           <w:color w:val="1155CD"/>
           <w:sz w:val="24"/>
           <w:szCs w:val="24"/>
@@ -41,6 +48,8 @@
       <w:r>
         <w:rPr>
           <w:rFonts w:ascii="Calibri" w:hAnsi="Calibri" w:cs="Calibri"/>
+          <w:b/>
+          <w:bCs/>
           <w:color w:val="000000"/>
           <w:sz w:val="24"/>
           <w:szCs w:val="24"/>
@@ -55,6 +64,7 @@
         <w:autoSpaceDN w:val="0"/>
         <w:adjustRightInd w:val="0"/>
         <w:spacing w:after="0" w:line="240" w:lineRule="auto"/>
+        <w:ind w:left="0" w:firstLine="708"/>
         <w:rPr>
           <w:rFonts w:ascii="Calibri" w:hAnsi="Calibri" w:cs="Calibri"/>
           <w:color w:val="000000"/>
@@ -83,16 +93,21 @@
         <w:autoSpaceDN w:val="0"/>
         <w:adjustRightInd w:val="0"/>
         <w:spacing w:after="0" w:line="240" w:lineRule="auto"/>
-        <w:rPr>
-          <w:rFonts w:ascii="Calibri" w:hAnsi="Calibri" w:cs="Calibri"/>
-          <w:color w:val="000000"/>
-          <w:sz w:val="24"/>
-          <w:szCs w:val="24"/>
-        </w:rPr>
-      </w:pPr>
-      <w:r>
-        <w:rPr>
-          <w:rFonts w:ascii="Calibri" w:hAnsi="Calibri" w:cs="Calibri"/>
+        <w:ind w:left="0" w:firstLine="0"/>
+        <w:rPr>
+          <w:rFonts w:ascii="Calibri" w:hAnsi="Calibri" w:cs="Calibri"/>
+          <w:b/>
+          <w:bCs/>
+          <w:color w:val="000000"/>
+          <w:sz w:val="24"/>
+          <w:szCs w:val="24"/>
+        </w:rPr>
+      </w:pPr>
+      <w:r>
+        <w:rPr>
+          <w:rFonts w:ascii="Calibri" w:hAnsi="Calibri" w:cs="Calibri"/>
+          <w:b/>
+          <w:bCs/>
           <w:color w:val="000000"/>
           <w:sz w:val="24"/>
           <w:szCs w:val="24"/>
@@ -106,7 +121,7 @@
         <w:autoSpaceDN w:val="0"/>
         <w:adjustRightInd w:val="0"/>
         <w:spacing w:after="0" w:line="240" w:lineRule="auto"/>
-        <w:ind w:left="708"/>
+        <w:ind w:firstLine="708"/>
         <w:rPr>
           <w:rFonts w:ascii="Calibri" w:hAnsi="Calibri" w:cs="Calibri"/>
           <w:color w:val="000000"/>
@@ -132,14 +147,18 @@
         <w:spacing w:after="0" w:line="240" w:lineRule="auto"/>
         <w:rPr>
           <w:rFonts w:ascii="Calibri" w:hAnsi="Calibri" w:cs="Calibri"/>
-          <w:color w:val="000000"/>
-          <w:sz w:val="24"/>
-          <w:szCs w:val="24"/>
-        </w:rPr>
-      </w:pPr>
-      <w:r>
-        <w:rPr>
-          <w:rFonts w:ascii="Calibri" w:hAnsi="Calibri" w:cs="Calibri"/>
+          <w:b/>
+          <w:bCs/>
+          <w:color w:val="000000"/>
+          <w:sz w:val="24"/>
+          <w:szCs w:val="24"/>
+        </w:rPr>
+      </w:pPr>
+      <w:r>
+        <w:rPr>
+          <w:rFonts w:ascii="Calibri" w:hAnsi="Calibri" w:cs="Calibri"/>
+          <w:b/>
+          <w:bCs/>
           <w:color w:val="000000"/>
           <w:sz w:val="24"/>
           <w:szCs w:val="24"/>
@@ -155,14 +174,18 @@
         <w:spacing w:after="0" w:line="240" w:lineRule="auto"/>
         <w:rPr>
           <w:rFonts w:ascii="Calibri" w:hAnsi="Calibri" w:cs="Calibri"/>
-          <w:color w:val="000000"/>
-          <w:sz w:val="24"/>
-          <w:szCs w:val="24"/>
-        </w:rPr>
-      </w:pPr>
-      <w:r>
-        <w:rPr>
-          <w:rFonts w:ascii="Calibri" w:hAnsi="Calibri" w:cs="Calibri"/>
+          <w:b/>
+          <w:bCs/>
+          <w:color w:val="000000"/>
+          <w:sz w:val="24"/>
+          <w:szCs w:val="24"/>
+        </w:rPr>
+      </w:pPr>
+      <w:r>
+        <w:rPr>
+          <w:rFonts w:ascii="Calibri" w:hAnsi="Calibri" w:cs="Calibri"/>
+          <w:b/>
+          <w:bCs/>
           <w:color w:val="000000"/>
           <w:sz w:val="24"/>
           <w:szCs w:val="24"/>
@@ -202,14 +225,18 @@
         <w:spacing w:after="0" w:line="240" w:lineRule="auto"/>
         <w:rPr>
           <w:rFonts w:ascii="Calibri" w:hAnsi="Calibri" w:cs="Calibri"/>
-          <w:color w:val="000000"/>
-          <w:sz w:val="24"/>
-          <w:szCs w:val="24"/>
-        </w:rPr>
-      </w:pPr>
-      <w:r>
-        <w:rPr>
-          <w:rFonts w:ascii="Calibri" w:hAnsi="Calibri" w:cs="Calibri"/>
+          <w:b/>
+          <w:bCs/>
+          <w:color w:val="000000"/>
+          <w:sz w:val="24"/>
+          <w:szCs w:val="24"/>
+        </w:rPr>
+      </w:pPr>
+      <w:r>
+        <w:rPr>
+          <w:rFonts w:ascii="Calibri" w:hAnsi="Calibri" w:cs="Calibri"/>
+          <w:b/>
+          <w:bCs/>
           <w:color w:val="000000"/>
           <w:sz w:val="24"/>
           <w:szCs w:val="24"/>
@@ -249,14 +276,18 @@
         <w:spacing w:after="0" w:line="240" w:lineRule="auto"/>
         <w:rPr>
           <w:rFonts w:ascii="Calibri" w:hAnsi="Calibri" w:cs="Calibri"/>
-          <w:color w:val="000000"/>
-          <w:sz w:val="24"/>
-          <w:szCs w:val="24"/>
-        </w:rPr>
-      </w:pPr>
-      <w:r>
-        <w:rPr>
-          <w:rFonts w:ascii="Calibri" w:hAnsi="Calibri" w:cs="Calibri"/>
+          <w:b/>
+          <w:bCs/>
+          <w:color w:val="000000"/>
+          <w:sz w:val="24"/>
+          <w:szCs w:val="24"/>
+        </w:rPr>
+      </w:pPr>
+      <w:r>
+        <w:rPr>
+          <w:rFonts w:ascii="Calibri" w:hAnsi="Calibri" w:cs="Calibri"/>
+          <w:b/>
+          <w:bCs/>
           <w:color w:val="000000"/>
           <w:sz w:val="24"/>
           <w:szCs w:val="24"/>
@@ -266,6 +297,8 @@
       <w:r>
         <w:rPr>
           <w:rFonts w:ascii="Calibri" w:hAnsi="Calibri" w:cs="Calibri"/>
+          <w:b/>
+          <w:bCs/>
           <w:color w:val="1155CD"/>
           <w:sz w:val="24"/>
           <w:szCs w:val="24"/>
@@ -275,6 +308,8 @@
       <w:r>
         <w:rPr>
           <w:rFonts w:ascii="Calibri" w:hAnsi="Calibri" w:cs="Calibri"/>
+          <w:b/>
+          <w:bCs/>
           <w:color w:val="000000"/>
           <w:sz w:val="24"/>
           <w:szCs w:val="24"/>
@@ -303,6 +338,23 @@
           <w:szCs w:val="24"/>
         </w:rPr>
         <w:tab/>
+      </w:r>
+      <w:r>
+        <w:rPr>
+          <w:rFonts w:ascii="Calibri" w:hAnsi="Calibri" w:cs="Calibri"/>
+          <w:color w:val="000000"/>
+          <w:sz w:val="24"/>
+          <w:szCs w:val="24"/>
+        </w:rPr>
+        <w:t xml:space="preserve">&lt;DOCTYPE&gt;, </w:t>
+      </w:r>
+      <w:r>
+        <w:rPr>
+          <w:rFonts w:ascii="Calibri" w:hAnsi="Calibri" w:cs="Calibri"/>
+          <w:color w:val="000000"/>
+          <w:sz w:val="24"/>
+          <w:szCs w:val="24"/>
+        </w:rPr>
         <w:t>&lt;head&gt;, &lt;body&gt;</w:t>
       </w:r>
     </w:p>
@@ -314,14 +366,18 @@
         <w:spacing w:after="0" w:line="240" w:lineRule="auto"/>
         <w:rPr>
           <w:rFonts w:ascii="Calibri" w:hAnsi="Calibri" w:cs="Calibri"/>
-          <w:color w:val="000000"/>
-          <w:sz w:val="24"/>
-          <w:szCs w:val="24"/>
-        </w:rPr>
-      </w:pPr>
-      <w:r>
-        <w:rPr>
-          <w:rFonts w:ascii="Calibri" w:hAnsi="Calibri" w:cs="Calibri"/>
+          <w:b/>
+          <w:bCs/>
+          <w:color w:val="000000"/>
+          <w:sz w:val="24"/>
+          <w:szCs w:val="24"/>
+        </w:rPr>
+      </w:pPr>
+      <w:r>
+        <w:rPr>
+          <w:rFonts w:ascii="Calibri" w:hAnsi="Calibri" w:cs="Calibri"/>
+          <w:b/>
+          <w:bCs/>
           <w:color w:val="000000"/>
           <w:sz w:val="24"/>
           <w:szCs w:val="24"/>
@@ -331,6 +387,8 @@
       <w:r>
         <w:rPr>
           <w:rFonts w:ascii="Calibri" w:hAnsi="Calibri" w:cs="Calibri"/>
+          <w:b/>
+          <w:bCs/>
           <w:color w:val="1155CD"/>
           <w:sz w:val="24"/>
           <w:szCs w:val="24"/>
@@ -340,6 +398,8 @@
       <w:r>
         <w:rPr>
           <w:rFonts w:ascii="Calibri" w:hAnsi="Calibri" w:cs="Calibri"/>
+          <w:b/>
+          <w:bCs/>
           <w:color w:val="000000"/>
           <w:sz w:val="24"/>
           <w:szCs w:val="24"/>
@@ -379,14 +439,18 @@
         <w:spacing w:after="0" w:line="240" w:lineRule="auto"/>
         <w:rPr>
           <w:rFonts w:ascii="Calibri" w:hAnsi="Calibri" w:cs="Calibri"/>
-          <w:color w:val="000000"/>
-          <w:sz w:val="24"/>
-          <w:szCs w:val="24"/>
-        </w:rPr>
-      </w:pPr>
-      <w:r>
-        <w:rPr>
-          <w:rFonts w:ascii="Calibri" w:hAnsi="Calibri" w:cs="Calibri"/>
+          <w:b/>
+          <w:bCs/>
+          <w:color w:val="000000"/>
+          <w:sz w:val="24"/>
+          <w:szCs w:val="24"/>
+        </w:rPr>
+      </w:pPr>
+      <w:r>
+        <w:rPr>
+          <w:rFonts w:ascii="Calibri" w:hAnsi="Calibri" w:cs="Calibri"/>
+          <w:b/>
+          <w:bCs/>
           <w:color w:val="000000"/>
           <w:sz w:val="24"/>
           <w:szCs w:val="24"/>
@@ -396,6 +460,8 @@
       <w:r>
         <w:rPr>
           <w:rFonts w:ascii="Calibri" w:hAnsi="Calibri" w:cs="Calibri"/>
+          <w:b/>
+          <w:bCs/>
           <w:color w:val="1155CD"/>
           <w:sz w:val="24"/>
           <w:szCs w:val="24"/>
@@ -405,6 +471,8 @@
       <w:r>
         <w:rPr>
           <w:rFonts w:ascii="Calibri" w:hAnsi="Calibri" w:cs="Calibri"/>
+          <w:b/>
+          <w:bCs/>
           <w:color w:val="000000"/>
           <w:sz w:val="24"/>
           <w:szCs w:val="24"/>
@@ -444,14 +512,18 @@
         <w:spacing w:after="0" w:line="240" w:lineRule="auto"/>
         <w:rPr>
           <w:rFonts w:ascii="Calibri" w:hAnsi="Calibri" w:cs="Calibri"/>
-          <w:color w:val="000000"/>
-          <w:sz w:val="24"/>
-          <w:szCs w:val="24"/>
-        </w:rPr>
-      </w:pPr>
-      <w:r>
-        <w:rPr>
-          <w:rFonts w:ascii="Calibri" w:hAnsi="Calibri" w:cs="Calibri"/>
+          <w:b/>
+          <w:bCs/>
+          <w:color w:val="000000"/>
+          <w:sz w:val="24"/>
+          <w:szCs w:val="24"/>
+        </w:rPr>
+      </w:pPr>
+      <w:r>
+        <w:rPr>
+          <w:rFonts w:ascii="Calibri" w:hAnsi="Calibri" w:cs="Calibri"/>
+          <w:b/>
+          <w:bCs/>
           <w:color w:val="000000"/>
           <w:sz w:val="24"/>
           <w:szCs w:val="24"/>
@@ -461,6 +533,8 @@
       <w:r>
         <w:rPr>
           <w:rFonts w:ascii="Calibri" w:hAnsi="Calibri" w:cs="Calibri"/>
+          <w:b/>
+          <w:bCs/>
           <w:color w:val="1155CD"/>
           <w:sz w:val="24"/>
           <w:szCs w:val="24"/>
@@ -470,6 +544,8 @@
       <w:r>
         <w:rPr>
           <w:rFonts w:ascii="Calibri" w:hAnsi="Calibri" w:cs="Calibri"/>
+          <w:b/>
+          <w:bCs/>
           <w:color w:val="000000"/>
           <w:sz w:val="24"/>
           <w:szCs w:val="24"/>
@@ -509,14 +585,18 @@
         <w:spacing w:after="0" w:line="240" w:lineRule="auto"/>
         <w:rPr>
           <w:rFonts w:ascii="Calibri" w:hAnsi="Calibri" w:cs="Calibri"/>
-          <w:color w:val="000000"/>
-          <w:sz w:val="24"/>
-          <w:szCs w:val="24"/>
-        </w:rPr>
-      </w:pPr>
-      <w:r>
-        <w:rPr>
-          <w:rFonts w:ascii="Calibri" w:hAnsi="Calibri" w:cs="Calibri"/>
+          <w:b/>
+          <w:bCs/>
+          <w:color w:val="000000"/>
+          <w:sz w:val="24"/>
+          <w:szCs w:val="24"/>
+        </w:rPr>
+      </w:pPr>
+      <w:r>
+        <w:rPr>
+          <w:rFonts w:ascii="Calibri" w:hAnsi="Calibri" w:cs="Calibri"/>
+          <w:b/>
+          <w:bCs/>
           <w:color w:val="000000"/>
           <w:sz w:val="24"/>
           <w:szCs w:val="24"/>
@@ -526,6 +606,8 @@
       <w:r>
         <w:rPr>
           <w:rFonts w:ascii="Calibri" w:hAnsi="Calibri" w:cs="Calibri"/>
+          <w:b/>
+          <w:bCs/>
           <w:color w:val="1155CD"/>
           <w:sz w:val="24"/>
           <w:szCs w:val="24"/>
@@ -535,6 +617,8 @@
       <w:r>
         <w:rPr>
           <w:rFonts w:ascii="Calibri" w:hAnsi="Calibri" w:cs="Calibri"/>
+          <w:b/>
+          <w:bCs/>
           <w:color w:val="000000"/>
           <w:sz w:val="24"/>
           <w:szCs w:val="24"/>
@@ -574,14 +658,18 @@
         <w:spacing w:after="0" w:line="240" w:lineRule="auto"/>
         <w:rPr>
           <w:rFonts w:ascii="Calibri" w:hAnsi="Calibri" w:cs="Calibri"/>
-          <w:color w:val="000000"/>
-          <w:sz w:val="24"/>
-          <w:szCs w:val="24"/>
-        </w:rPr>
-      </w:pPr>
-      <w:r>
-        <w:rPr>
-          <w:rFonts w:ascii="Calibri" w:hAnsi="Calibri" w:cs="Calibri"/>
+          <w:b/>
+          <w:bCs/>
+          <w:color w:val="000000"/>
+          <w:sz w:val="24"/>
+          <w:szCs w:val="24"/>
+        </w:rPr>
+      </w:pPr>
+      <w:r>
+        <w:rPr>
+          <w:rFonts w:ascii="Calibri" w:hAnsi="Calibri" w:cs="Calibri"/>
+          <w:b/>
+          <w:bCs/>
           <w:color w:val="000000"/>
           <w:sz w:val="24"/>
           <w:szCs w:val="24"/>
@@ -621,14 +709,18 @@
         <w:spacing w:after="0" w:line="240" w:lineRule="auto"/>
         <w:rPr>
           <w:rFonts w:ascii="Calibri" w:hAnsi="Calibri" w:cs="Calibri"/>
-          <w:color w:val="000000"/>
-          <w:sz w:val="24"/>
-          <w:szCs w:val="24"/>
-        </w:rPr>
-      </w:pPr>
-      <w:r>
-        <w:rPr>
-          <w:rFonts w:ascii="Calibri" w:hAnsi="Calibri" w:cs="Calibri"/>
+          <w:b/>
+          <w:bCs/>
+          <w:color w:val="000000"/>
+          <w:sz w:val="24"/>
+          <w:szCs w:val="24"/>
+        </w:rPr>
+      </w:pPr>
+      <w:r>
+        <w:rPr>
+          <w:rFonts w:ascii="Calibri" w:hAnsi="Calibri" w:cs="Calibri"/>
+          <w:b/>
+          <w:bCs/>
           <w:color w:val="000000"/>
           <w:sz w:val="24"/>
           <w:szCs w:val="24"/>
@@ -796,14 +888,18 @@
         <w:spacing w:after="0" w:line="240" w:lineRule="auto"/>
         <w:rPr>
           <w:rFonts w:ascii="Calibri" w:hAnsi="Calibri" w:cs="Calibri"/>
-          <w:color w:val="000000"/>
-          <w:sz w:val="24"/>
-          <w:szCs w:val="24"/>
-        </w:rPr>
-      </w:pPr>
-      <w:r>
-        <w:rPr>
-          <w:rFonts w:ascii="Calibri" w:hAnsi="Calibri" w:cs="Calibri"/>
+          <w:b/>
+          <w:bCs/>
+          <w:color w:val="000000"/>
+          <w:sz w:val="24"/>
+          <w:szCs w:val="24"/>
+        </w:rPr>
+      </w:pPr>
+      <w:r>
+        <w:rPr>
+          <w:rFonts w:ascii="Calibri" w:hAnsi="Calibri" w:cs="Calibri"/>
+          <w:b/>
+          <w:bCs/>
           <w:color w:val="000000"/>
           <w:sz w:val="24"/>
           <w:szCs w:val="24"/>
@@ -866,14 +962,18 @@
         <w:spacing w:after="0" w:line="240" w:lineRule="auto"/>
         <w:rPr>
           <w:rFonts w:ascii="Calibri" w:hAnsi="Calibri" w:cs="Calibri"/>
-          <w:color w:val="000000"/>
-          <w:sz w:val="24"/>
-          <w:szCs w:val="24"/>
-        </w:rPr>
-      </w:pPr>
-      <w:r>
-        <w:rPr>
-          <w:rFonts w:ascii="Calibri" w:hAnsi="Calibri" w:cs="Calibri"/>
+          <w:b/>
+          <w:bCs/>
+          <w:color w:val="000000"/>
+          <w:sz w:val="24"/>
+          <w:szCs w:val="24"/>
+        </w:rPr>
+      </w:pPr>
+      <w:r>
+        <w:rPr>
+          <w:rFonts w:ascii="Calibri" w:hAnsi="Calibri" w:cs="Calibri"/>
+          <w:b/>
+          <w:bCs/>
           <w:color w:val="000000"/>
           <w:sz w:val="24"/>
           <w:szCs w:val="24"/>
@@ -913,14 +1013,18 @@
         <w:spacing w:after="0" w:line="240" w:lineRule="auto"/>
         <w:rPr>
           <w:rFonts w:ascii="Calibri" w:hAnsi="Calibri" w:cs="Calibri"/>
-          <w:color w:val="000000"/>
-          <w:sz w:val="24"/>
-          <w:szCs w:val="24"/>
-        </w:rPr>
-      </w:pPr>
-      <w:r>
-        <w:rPr>
-          <w:rFonts w:ascii="Calibri" w:hAnsi="Calibri" w:cs="Calibri"/>
+          <w:b/>
+          <w:bCs/>
+          <w:color w:val="000000"/>
+          <w:sz w:val="24"/>
+          <w:szCs w:val="24"/>
+        </w:rPr>
+      </w:pPr>
+      <w:r>
+        <w:rPr>
+          <w:rFonts w:ascii="Calibri" w:hAnsi="Calibri" w:cs="Calibri"/>
+          <w:b/>
+          <w:bCs/>
           <w:color w:val="000000"/>
           <w:sz w:val="24"/>
           <w:szCs w:val="24"/>
@@ -960,14 +1064,18 @@
         <w:spacing w:after="0" w:line="240" w:lineRule="auto"/>
         <w:rPr>
           <w:rFonts w:ascii="Calibri" w:hAnsi="Calibri" w:cs="Calibri"/>
-          <w:color w:val="000000"/>
-          <w:sz w:val="24"/>
-          <w:szCs w:val="24"/>
-        </w:rPr>
-      </w:pPr>
-      <w:r>
-        <w:rPr>
-          <w:rFonts w:ascii="Calibri" w:hAnsi="Calibri" w:cs="Calibri"/>
+          <w:b/>
+          <w:bCs/>
+          <w:color w:val="000000"/>
+          <w:sz w:val="24"/>
+          <w:szCs w:val="24"/>
+        </w:rPr>
+      </w:pPr>
+      <w:r>
+        <w:rPr>
+          <w:rFonts w:ascii="Calibri" w:hAnsi="Calibri" w:cs="Calibri"/>
+          <w:b/>
+          <w:bCs/>
           <w:color w:val="000000"/>
           <w:sz w:val="24"/>
           <w:szCs w:val="24"/>
@@ -1007,14 +1115,18 @@
         <w:spacing w:after="0" w:line="240" w:lineRule="auto"/>
         <w:rPr>
           <w:rFonts w:ascii="Calibri" w:hAnsi="Calibri" w:cs="Calibri"/>
-          <w:color w:val="000000"/>
-          <w:sz w:val="24"/>
-          <w:szCs w:val="24"/>
-        </w:rPr>
-      </w:pPr>
-      <w:r>
-        <w:rPr>
-          <w:rFonts w:ascii="Calibri" w:hAnsi="Calibri" w:cs="Calibri"/>
+          <w:b/>
+          <w:bCs/>
+          <w:color w:val="000000"/>
+          <w:sz w:val="24"/>
+          <w:szCs w:val="24"/>
+        </w:rPr>
+      </w:pPr>
+      <w:r>
+        <w:rPr>
+          <w:rFonts w:ascii="Calibri" w:hAnsi="Calibri" w:cs="Calibri"/>
+          <w:b/>
+          <w:bCs/>
           <w:color w:val="000000"/>
           <w:sz w:val="24"/>
           <w:szCs w:val="24"/>
@@ -1054,14 +1166,18 @@
         <w:spacing w:after="0" w:line="240" w:lineRule="auto"/>
         <w:rPr>
           <w:rFonts w:ascii="Calibri" w:hAnsi="Calibri" w:cs="Calibri"/>
-          <w:color w:val="000000"/>
-          <w:sz w:val="24"/>
-          <w:szCs w:val="24"/>
-        </w:rPr>
-      </w:pPr>
-      <w:r>
-        <w:rPr>
-          <w:rFonts w:ascii="Calibri" w:hAnsi="Calibri" w:cs="Calibri"/>
+          <w:b/>
+          <w:bCs/>
+          <w:color w:val="000000"/>
+          <w:sz w:val="24"/>
+          <w:szCs w:val="24"/>
+        </w:rPr>
+      </w:pPr>
+      <w:r>
+        <w:rPr>
+          <w:rFonts w:ascii="Calibri" w:hAnsi="Calibri" w:cs="Calibri"/>
+          <w:b/>
+          <w:bCs/>
           <w:color w:val="000000"/>
           <w:sz w:val="24"/>
           <w:szCs w:val="24"/>
@@ -1107,34 +1223,29 @@
           <w:sz w:val="24"/>
           <w:szCs w:val="24"/>
         </w:rPr>
-        <w:t>--</w:t>
-      </w:r>
-      <w:r>
-        <w:rPr>
-          <w:rFonts w:ascii="Calibri" w:hAnsi="Calibri" w:cs="Calibri"/>
-          <w:color w:val="000000"/>
-          <w:sz w:val="24"/>
-          <w:szCs w:val="24"/>
-        </w:rPr>
-        <w:t>This is a comment --&gt;</w:t>
-      </w:r>
-    </w:p>
-    <w:p>
-      <w:pPr>
-        <w:autoSpaceDE w:val="0"/>
-        <w:autoSpaceDN w:val="0"/>
-        <w:adjustRightInd w:val="0"/>
-        <w:spacing w:after="0" w:line="240" w:lineRule="auto"/>
-        <w:rPr>
-          <w:rFonts w:ascii="Calibri" w:hAnsi="Calibri" w:cs="Calibri"/>
-          <w:color w:val="000000"/>
-          <w:sz w:val="24"/>
-          <w:szCs w:val="24"/>
-        </w:rPr>
-      </w:pPr>
-      <w:r>
-        <w:rPr>
-          <w:rFonts w:ascii="Calibri" w:hAnsi="Calibri" w:cs="Calibri"/>
+        <w:t>--This is a comment --&gt;</w:t>
+      </w:r>
+    </w:p>
+    <w:p>
+      <w:pPr>
+        <w:autoSpaceDE w:val="0"/>
+        <w:autoSpaceDN w:val="0"/>
+        <w:adjustRightInd w:val="0"/>
+        <w:spacing w:after="0" w:line="240" w:lineRule="auto"/>
+        <w:rPr>
+          <w:rFonts w:ascii="Calibri" w:hAnsi="Calibri" w:cs="Calibri"/>
+          <w:b/>
+          <w:bCs/>
+          <w:color w:val="000000"/>
+          <w:sz w:val="24"/>
+          <w:szCs w:val="24"/>
+        </w:rPr>
+      </w:pPr>
+      <w:r>
+        <w:rPr>
+          <w:rFonts w:ascii="Calibri" w:hAnsi="Calibri" w:cs="Calibri"/>
+          <w:b/>
+          <w:bCs/>
           <w:color w:val="000000"/>
           <w:sz w:val="24"/>
           <w:szCs w:val="24"/>
@@ -1174,14 +1285,18 @@
         <w:spacing w:after="0" w:line="240" w:lineRule="auto"/>
         <w:rPr>
           <w:rFonts w:ascii="Calibri" w:hAnsi="Calibri" w:cs="Calibri"/>
-          <w:color w:val="000000"/>
-          <w:sz w:val="24"/>
-          <w:szCs w:val="24"/>
-        </w:rPr>
-      </w:pPr>
-      <w:r>
-        <w:rPr>
-          <w:rFonts w:ascii="Calibri" w:hAnsi="Calibri" w:cs="Calibri"/>
+          <w:b/>
+          <w:bCs/>
+          <w:color w:val="000000"/>
+          <w:sz w:val="24"/>
+          <w:szCs w:val="24"/>
+        </w:rPr>
+      </w:pPr>
+      <w:r>
+        <w:rPr>
+          <w:rFonts w:ascii="Calibri" w:hAnsi="Calibri" w:cs="Calibri"/>
+          <w:b/>
+          <w:bCs/>
           <w:color w:val="000000"/>
           <w:sz w:val="24"/>
           <w:szCs w:val="24"/>
@@ -1222,14 +1337,18 @@
         <w:spacing w:after="0" w:line="240" w:lineRule="auto"/>
         <w:rPr>
           <w:rFonts w:ascii="Calibri" w:hAnsi="Calibri" w:cs="Calibri"/>
-          <w:color w:val="000000"/>
-          <w:sz w:val="24"/>
-          <w:szCs w:val="24"/>
-        </w:rPr>
-      </w:pPr>
-      <w:r>
-        <w:rPr>
-          <w:rFonts w:ascii="Calibri" w:hAnsi="Calibri" w:cs="Calibri"/>
+          <w:b/>
+          <w:bCs/>
+          <w:color w:val="000000"/>
+          <w:sz w:val="24"/>
+          <w:szCs w:val="24"/>
+        </w:rPr>
+      </w:pPr>
+      <w:r>
+        <w:rPr>
+          <w:rFonts w:ascii="Calibri" w:hAnsi="Calibri" w:cs="Calibri"/>
+          <w:b/>
+          <w:bCs/>
           <w:color w:val="000000"/>
           <w:sz w:val="24"/>
           <w:szCs w:val="24"/>
@@ -1269,14 +1388,18 @@
         <w:spacing w:after="0" w:line="240" w:lineRule="auto"/>
         <w:rPr>
           <w:rFonts w:ascii="Calibri" w:hAnsi="Calibri" w:cs="Calibri"/>
-          <w:color w:val="000000"/>
-          <w:sz w:val="24"/>
-          <w:szCs w:val="24"/>
-        </w:rPr>
-      </w:pPr>
-      <w:r>
-        <w:rPr>
-          <w:rFonts w:ascii="Calibri" w:hAnsi="Calibri" w:cs="Calibri"/>
+          <w:b/>
+          <w:bCs/>
+          <w:color w:val="000000"/>
+          <w:sz w:val="24"/>
+          <w:szCs w:val="24"/>
+        </w:rPr>
+      </w:pPr>
+      <w:r>
+        <w:rPr>
+          <w:rFonts w:ascii="Calibri" w:hAnsi="Calibri" w:cs="Calibri"/>
+          <w:b/>
+          <w:bCs/>
           <w:color w:val="000000"/>
           <w:sz w:val="24"/>
           <w:szCs w:val="24"/>
@@ -1327,14 +1450,18 @@
         <w:spacing w:after="0" w:line="240" w:lineRule="auto"/>
         <w:rPr>
           <w:rFonts w:ascii="Calibri" w:hAnsi="Calibri" w:cs="Calibri"/>
-          <w:color w:val="000000"/>
-          <w:sz w:val="24"/>
-          <w:szCs w:val="24"/>
-        </w:rPr>
-      </w:pPr>
-      <w:r>
-        <w:rPr>
-          <w:rFonts w:ascii="Calibri" w:hAnsi="Calibri" w:cs="Calibri"/>
+          <w:b/>
+          <w:bCs/>
+          <w:color w:val="000000"/>
+          <w:sz w:val="24"/>
+          <w:szCs w:val="24"/>
+        </w:rPr>
+      </w:pPr>
+      <w:r>
+        <w:rPr>
+          <w:rFonts w:ascii="Calibri" w:hAnsi="Calibri" w:cs="Calibri"/>
+          <w:b/>
+          <w:bCs/>
           <w:color w:val="000000"/>
           <w:sz w:val="24"/>
           <w:szCs w:val="24"/>
@@ -1374,14 +1501,18 @@
         <w:spacing w:after="0" w:line="240" w:lineRule="auto"/>
         <w:rPr>
           <w:rFonts w:ascii="Calibri" w:hAnsi="Calibri" w:cs="Calibri"/>
-          <w:color w:val="000000"/>
-          <w:sz w:val="24"/>
-          <w:szCs w:val="24"/>
-        </w:rPr>
-      </w:pPr>
-      <w:r>
-        <w:rPr>
-          <w:rFonts w:ascii="Calibri" w:hAnsi="Calibri" w:cs="Calibri"/>
+          <w:b/>
+          <w:bCs/>
+          <w:color w:val="000000"/>
+          <w:sz w:val="24"/>
+          <w:szCs w:val="24"/>
+        </w:rPr>
+      </w:pPr>
+      <w:r>
+        <w:rPr>
+          <w:rFonts w:ascii="Calibri" w:hAnsi="Calibri" w:cs="Calibri"/>
+          <w:b/>
+          <w:bCs/>
           <w:color w:val="000000"/>
           <w:sz w:val="24"/>
           <w:szCs w:val="24"/>
@@ -1421,14 +1552,18 @@
         <w:spacing w:after="0" w:line="240" w:lineRule="auto"/>
         <w:rPr>
           <w:rFonts w:ascii="Calibri" w:hAnsi="Calibri" w:cs="Calibri"/>
-          <w:color w:val="000000"/>
-          <w:sz w:val="24"/>
-          <w:szCs w:val="24"/>
-        </w:rPr>
-      </w:pPr>
-      <w:r>
-        <w:rPr>
-          <w:rFonts w:ascii="Calibri" w:hAnsi="Calibri" w:cs="Calibri"/>
+          <w:b/>
+          <w:bCs/>
+          <w:color w:val="000000"/>
+          <w:sz w:val="24"/>
+          <w:szCs w:val="24"/>
+        </w:rPr>
+      </w:pPr>
+      <w:r>
+        <w:rPr>
+          <w:rFonts w:ascii="Calibri" w:hAnsi="Calibri" w:cs="Calibri"/>
+          <w:b/>
+          <w:bCs/>
           <w:color w:val="000000"/>
           <w:sz w:val="24"/>
           <w:szCs w:val="24"/>
@@ -1484,6 +1619,8 @@
       <w:r>
         <w:rPr>
           <w:rFonts w:ascii="Calibri" w:hAnsi="Calibri" w:cs="Calibri"/>
+          <w:b/>
+          <w:bCs/>
           <w:color w:val="000000"/>
           <w:sz w:val="24"/>
           <w:szCs w:val="24"/>
@@ -1493,6 +1630,8 @@
       <w:r>
         <w:rPr>
           <w:rFonts w:ascii="Calibri" w:hAnsi="Calibri" w:cs="Calibri"/>
+          <w:b/>
+          <w:bCs/>
           <w:color w:val="000000"/>
           <w:sz w:val="24"/>
           <w:szCs w:val="24"/>
@@ -1518,14 +1657,18 @@
         <w:spacing w:after="0" w:line="240" w:lineRule="auto"/>
         <w:rPr>
           <w:rFonts w:ascii="Calibri" w:hAnsi="Calibri" w:cs="Calibri"/>
-          <w:color w:val="000000"/>
-          <w:sz w:val="24"/>
-          <w:szCs w:val="24"/>
-        </w:rPr>
-      </w:pPr>
-      <w:r>
-        <w:rPr>
-          <w:rFonts w:ascii="Calibri" w:hAnsi="Calibri" w:cs="Calibri"/>
+          <w:b/>
+          <w:bCs/>
+          <w:color w:val="000000"/>
+          <w:sz w:val="24"/>
+          <w:szCs w:val="24"/>
+        </w:rPr>
+      </w:pPr>
+      <w:r>
+        <w:rPr>
+          <w:rFonts w:ascii="Calibri" w:hAnsi="Calibri" w:cs="Calibri"/>
+          <w:b/>
+          <w:bCs/>
           <w:color w:val="000000"/>
           <w:sz w:val="24"/>
           <w:szCs w:val="24"/>
@@ -1565,14 +1708,18 @@
         <w:spacing w:after="0" w:line="240" w:lineRule="auto"/>
         <w:rPr>
           <w:rFonts w:ascii="Calibri" w:hAnsi="Calibri" w:cs="Calibri"/>
-          <w:color w:val="000000"/>
-          <w:sz w:val="24"/>
-          <w:szCs w:val="24"/>
-        </w:rPr>
-      </w:pPr>
-      <w:r>
-        <w:rPr>
-          <w:rFonts w:ascii="Calibri" w:hAnsi="Calibri" w:cs="Calibri"/>
+          <w:b/>
+          <w:bCs/>
+          <w:color w:val="000000"/>
+          <w:sz w:val="24"/>
+          <w:szCs w:val="24"/>
+        </w:rPr>
+      </w:pPr>
+      <w:r>
+        <w:rPr>
+          <w:rFonts w:ascii="Calibri" w:hAnsi="Calibri" w:cs="Calibri"/>
+          <w:b/>
+          <w:bCs/>
           <w:color w:val="000000"/>
           <w:sz w:val="24"/>
           <w:szCs w:val="24"/>
@@ -1601,21 +1748,43 @@
           <w:szCs w:val="24"/>
         </w:rPr>
         <w:tab/>
-        <w:t>"./"</w:t>
-      </w:r>
-    </w:p>
-    <w:p>
-      <w:pPr>
-        <w:rPr>
-          <w:rFonts w:ascii="Calibri" w:hAnsi="Calibri" w:cs="Calibri"/>
-          <w:color w:val="000000"/>
-          <w:sz w:val="24"/>
-          <w:szCs w:val="24"/>
-        </w:rPr>
-      </w:pPr>
-      <w:r>
-        <w:rPr>
-          <w:rFonts w:ascii="Calibri" w:hAnsi="Calibri" w:cs="Calibri"/>
+        <w:t>".</w:t>
+      </w:r>
+      <w:r>
+        <w:rPr>
+          <w:rFonts w:ascii="Calibri" w:hAnsi="Calibri" w:cs="Calibri"/>
+          <w:color w:val="000000"/>
+          <w:sz w:val="24"/>
+          <w:szCs w:val="24"/>
+        </w:rPr>
+        <w:t>.</w:t>
+      </w:r>
+      <w:r>
+        <w:rPr>
+          <w:rFonts w:ascii="Calibri" w:hAnsi="Calibri" w:cs="Calibri"/>
+          <w:color w:val="000000"/>
+          <w:sz w:val="24"/>
+          <w:szCs w:val="24"/>
+        </w:rPr>
+        <w:t>/"</w:t>
+      </w:r>
+    </w:p>
+    <w:p>
+      <w:pPr>
+        <w:rPr>
+          <w:rFonts w:ascii="Calibri" w:hAnsi="Calibri" w:cs="Calibri"/>
+          <w:b/>
+          <w:bCs/>
+          <w:color w:val="000000"/>
+          <w:sz w:val="24"/>
+          <w:szCs w:val="24"/>
+        </w:rPr>
+      </w:pPr>
+      <w:r>
+        <w:rPr>
+          <w:rFonts w:ascii="Calibri" w:hAnsi="Calibri" w:cs="Calibri"/>
+          <w:b/>
+          <w:bCs/>
           <w:color w:val="000000"/>
           <w:sz w:val="24"/>
           <w:szCs w:val="24"/>

</xml_diff>